<commit_message>
corrected small mistake in report, deleted comments in auth module, added gantt_NEW image
</commit_message>
<xml_diff>
--- a/diagrams/LSC_diagrams_11Dec.docx
+++ b/diagrams/LSC_diagrams_11Dec.docx
@@ -178,7 +178,21 @@
           <w:sz w:val="32"/>
           <w:szCs w:val="32"/>
         </w:rPr>
-        <w:t>Prom 2027 - 5</w:t>
+        <w:t>Prom</w:t>
+      </w:r>
+      <w:r>
+        <w:rPr>
+          <w:sz w:val="32"/>
+          <w:szCs w:val="32"/>
+        </w:rPr>
+        <w:t>o</w:t>
+      </w:r>
+      <w:r>
+        <w:rPr>
+          <w:sz w:val="32"/>
+          <w:szCs w:val="32"/>
+        </w:rPr>
+        <w:t xml:space="preserve"> 2027 - 5</w:t>
       </w:r>
       <w:r>
         <w:rPr>
@@ -1552,9 +1566,9 @@
           <w:noProof/>
         </w:rPr>
         <w:drawing>
-          <wp:inline distT="0" distB="0" distL="0" distR="0" wp14:anchorId="1C3A104D" wp14:editId="0A43EBBF">
-            <wp:extent cx="5760720" cy="3644900"/>
-            <wp:effectExtent l="0" t="0" r="0" b="0"/>
+          <wp:inline distT="0" distB="0" distL="0" distR="0" wp14:anchorId="1C3A104D" wp14:editId="7DF46A6E">
+            <wp:extent cx="5835650" cy="3692309"/>
+            <wp:effectExtent l="0" t="0" r="0" b="3810"/>
             <wp:docPr id="1350458328" name="Picture 1" descr="A screen shot of a computer&#10;&#10;Description automatically generated"/>
             <wp:cNvGraphicFramePr>
               <a:graphicFrameLocks xmlns:a="http://schemas.openxmlformats.org/drawingml/2006/main" noChangeAspect="1"/>
@@ -1584,7 +1598,7 @@
                   <pic:spPr bwMode="auto">
                     <a:xfrm>
                       <a:off x="0" y="0"/>
-                      <a:ext cx="5760720" cy="3644900"/>
+                      <a:ext cx="5838840" cy="3694327"/>
                     </a:xfrm>
                     <a:prstGeom prst="rect">
                       <a:avLst/>
@@ -1698,7 +1712,23 @@
         <w:t>Database</w:t>
       </w:r>
       <w:r>
-        <w:t xml:space="preserve"> is structured by mapping the relations between the different entities such as feature, store, car and brand. The connection tables (conn_CS_F &amp; conn_C_S) </w:t>
+        <w:t xml:space="preserve"> is structured by mapping the relations between the different entities such as </w:t>
+      </w:r>
+      <w:proofErr w:type="gramStart"/>
+      <w:r>
+        <w:t>feature</w:t>
+      </w:r>
+      <w:proofErr w:type="gramEnd"/>
+      <w:r>
+        <w:t xml:space="preserve">, store, car and brand. The connection tables (conn_CS_F &amp; </w:t>
+      </w:r>
+      <w:proofErr w:type="gramStart"/>
+      <w:r>
+        <w:t>conn</w:t>
+      </w:r>
+      <w:proofErr w:type="gramEnd"/>
+      <w:r>
+        <w:t xml:space="preserve">_C_S) </w:t>
       </w:r>
       <w:r>
         <w:t>help</w:t>
@@ -1794,7 +1824,15 @@
     </w:p>
     <w:p>
       <w:r>
-        <w:t xml:space="preserve">This Use Case Diagram details the create, read, update, and delete operations available for the different actors involved. Here, </w:t>
+        <w:t xml:space="preserve">This Use Case Diagram details the </w:t>
+      </w:r>
+      <w:proofErr w:type="gramStart"/>
+      <w:r>
+        <w:t>create</w:t>
+      </w:r>
+      <w:proofErr w:type="gramEnd"/>
+      <w:r>
+        <w:t xml:space="preserve">, read, update, and delete operations available for the different actors involved. Here, </w:t>
       </w:r>
       <w:r>
         <w:t>guests</w:t>
@@ -1809,7 +1847,15 @@
         <w:t xml:space="preserve">. </w:t>
       </w:r>
       <w:r>
-        <w:t>Finally, the admin can edit every features, cars and brands.</w:t>
+        <w:t xml:space="preserve">Finally, the admin can edit every </w:t>
+      </w:r>
+      <w:proofErr w:type="gramStart"/>
+      <w:r>
+        <w:t>features</w:t>
+      </w:r>
+      <w:proofErr w:type="gramEnd"/>
+      <w:r>
+        <w:t>, cars and brands.</w:t>
       </w:r>
     </w:p>
     <w:p>
@@ -1922,7 +1968,7 @@
           <w:noProof/>
         </w:rPr>
         <w:drawing>
-          <wp:inline distT="0" distB="0" distL="0" distR="0" wp14:anchorId="032854A8" wp14:editId="48054483">
+          <wp:inline distT="0" distB="0" distL="0" distR="0" wp14:anchorId="032854A8" wp14:editId="31471FDA">
             <wp:extent cx="5760720" cy="2773680"/>
             <wp:effectExtent l="0" t="0" r="0" b="7620"/>
             <wp:docPr id="223551062" name="Image 4" descr="Une image contenant diagramme, texte, Plan, ligne&#10;&#10;Description générée automatiquement"/>
@@ -2057,9 +2103,14 @@
       </w:r>
     </w:p>
     <w:p>
+      <w:proofErr w:type="gramStart"/>
       <w:r>
         <w:lastRenderedPageBreak/>
-        <w:t>Similar to the Use Case Login Diagram, this activity diagram provides a more detailed sequence of the actions taken Register/Login. You can see that several steps are needed because we need at least a username, an email address and a password to ensure the security of our website and ou</w:t>
+        <w:t>Similar to</w:t>
+      </w:r>
+      <w:proofErr w:type="gramEnd"/>
+      <w:r>
+        <w:t xml:space="preserve"> the Use Case Login Diagram, this activity diagram provides a more detailed sequence of the actions taken Register/Login. You can see that several steps are needed because we need at least a username, an email address and a password to ensure the security of our website and ou</w:t>
       </w:r>
       <w:r>
         <w:t>r</w:t>
@@ -2171,7 +2222,7 @@
           <w:noProof/>
         </w:rPr>
         <w:drawing>
-          <wp:inline distT="0" distB="0" distL="0" distR="0" wp14:anchorId="519CE5F4" wp14:editId="735CBE81">
+          <wp:inline distT="0" distB="0" distL="0" distR="0" wp14:anchorId="519CE5F4" wp14:editId="29D37BF5">
             <wp:extent cx="5760720" cy="2712720"/>
             <wp:effectExtent l="0" t="0" r="0" b="0"/>
             <wp:docPr id="2129220805" name="Image 7"/>
@@ -2458,7 +2509,15 @@
     </w:p>
     <w:p>
       <w:r>
-        <w:t>This diagram displays how the editing, listing and choosing actually works. It shows the links between our database and website when someone tries to perform these actions.</w:t>
+        <w:t xml:space="preserve">This diagram displays how the editing, listing and choosing </w:t>
+      </w:r>
+      <w:proofErr w:type="gramStart"/>
+      <w:r>
+        <w:t>actually works</w:t>
+      </w:r>
+      <w:proofErr w:type="gramEnd"/>
+      <w:r>
+        <w:t>. It shows the links between our database and website when someone tries to perform these actions.</w:t>
       </w:r>
     </w:p>
     <w:p>
@@ -2569,7 +2628,7 @@
           <w:noProof/>
         </w:rPr>
         <w:drawing>
-          <wp:inline distT="0" distB="0" distL="0" distR="0" wp14:anchorId="7F7882B5" wp14:editId="08B3C36C">
+          <wp:inline distT="0" distB="0" distL="0" distR="0" wp14:anchorId="7F7882B5" wp14:editId="2651C3DB">
             <wp:extent cx="5753100" cy="2914650"/>
             <wp:effectExtent l="0" t="0" r="0" b="0"/>
             <wp:docPr id="1200525708" name="Picture 4" descr="A diagram of a computer flowchart&#10;&#10;Description automatically generated"/>
@@ -2635,7 +2694,15 @@
         <w:t xml:space="preserve"> but they are ruled by </w:t>
       </w:r>
       <w:r>
-        <w:t xml:space="preserve">other previous entities. And for example we have the database tables (Car, Brand…) managed by the repositories (cars.repo, brands.repo…) which are ruled by the apis (carsapi, brandsapi…). </w:t>
+        <w:t>other previous entities. And for example we have the database tables (Car, Brand…) managed by the repositories (</w:t>
+      </w:r>
+      <w:proofErr w:type="gramStart"/>
+      <w:r>
+        <w:t>cars.repo</w:t>
+      </w:r>
+      <w:proofErr w:type="gramEnd"/>
+      <w:r>
+        <w:t xml:space="preserve">, brands.repo…) which are ruled by the apis (carsapi, brandsapi…). </w:t>
       </w:r>
       <w:r>
         <w:t>Finally,</w:t>
@@ -2700,7 +2767,21 @@
         <w:color w:val="2C7FCE" w:themeColor="text2" w:themeTint="99"/>
         <w:spacing w:val="60"/>
       </w:rPr>
-      <w:t>LS-CUSTOMS – Prom 2027</w:t>
+      <w:t>LS-CUSTOMS – Prom</w:t>
+    </w:r>
+    <w:r>
+      <w:rPr>
+        <w:color w:val="2C7FCE" w:themeColor="text2" w:themeTint="99"/>
+        <w:spacing w:val="60"/>
+      </w:rPr>
+      <w:t>o</w:t>
+    </w:r>
+    <w:r>
+      <w:rPr>
+        <w:color w:val="2C7FCE" w:themeColor="text2" w:themeTint="99"/>
+        <w:spacing w:val="60"/>
+      </w:rPr>
+      <w:t xml:space="preserve"> 2027</w:t>
     </w:r>
     <w:r>
       <w:rPr>

</xml_diff>